<commit_message>
push before trying somethings qui peut tout casser :-p
</commit_message>
<xml_diff>
--- a/ui/Altalents.MVC/Templates/Template_DT_Altea_2024_CompTech.docx
+++ b/ui/Altalents.MVC/Templates/Template_DT_Altea_2024_CompTech.docx
@@ -173,8 +173,18 @@
                 <w:bCs/>
                 <w:color w:val="1D2263"/>
               </w:rPr>
-              <w:t>Soft Skills</w:t>
+              <w:t xml:space="preserve">Soft </w:t>
             </w:r>
+            <w:proofErr w:type="spellStart"/>
+            <w:r>
+              <w:rPr>
+                <w:b/>
+                <w:bCs/>
+                <w:color w:val="1D2263"/>
+              </w:rPr>
+              <w:t>Skills</w:t>
+            </w:r>
+            <w:proofErr w:type="spellEnd"/>
           </w:p>
         </w:tc>
         <w:tc>
@@ -300,6 +310,7 @@
                 <w:szCs w:val="36"/>
               </w:rPr>
             </w:pPr>
+            <w:proofErr w:type="spellStart"/>
             <w:r>
               <w:rPr>
                 <w:b/>
@@ -308,6 +319,7 @@
               </w:rPr>
               <w:t>Languages</w:t>
             </w:r>
+            <w:proofErr w:type="spellEnd"/>
           </w:p>
         </w:tc>
         <w:tc>
@@ -452,6 +464,30 @@
         </w:tc>
       </w:tr>
     </w:tbl>
+    <w:p>
+      <w:pPr>
+        <w:rPr>
+          <w:b/>
+          <w:bCs/>
+          <w:color w:val="7A4AFF"/>
+          <w:sz w:val="36"/>
+          <w:szCs w:val="36"/>
+          <w:lang w:val="en-US"/>
+        </w:rPr>
+      </w:pPr>
+    </w:p>
+    <w:p>
+      <w:pPr>
+        <w:rPr>
+          <w:b/>
+          <w:bCs/>
+          <w:color w:val="7A4AFF"/>
+          <w:sz w:val="36"/>
+          <w:szCs w:val="36"/>
+          <w:lang w:val="en-US"/>
+        </w:rPr>
+      </w:pPr>
+    </w:p>
     <w:p>
       <w:pPr>
         <w:rPr>
@@ -776,14 +812,14 @@
         <v:path o:extrusionok="f" gradientshapeok="t" o:connecttype="rect"/>
         <o:lock v:ext="edit" aspectratio="t"/>
       </v:shapetype>
-      <v:shape id="_x0000_i1124" type="#_x0000_t75" style="width:12.75pt;height:12.75pt;visibility:visible;mso-wrap-style:square" o:bullet="t">
+      <v:shape id="_x0000_i1152" type="#_x0000_t75" style="width:12.75pt;height:12.75pt;visibility:visible;mso-wrap-style:square" o:bullet="t">
         <v:imagedata r:id="rId1" o:title=""/>
       </v:shape>
     </w:pict>
   </w:numPicBullet>
   <w:numPicBullet w:numPicBulletId="1">
     <w:pict>
-      <v:shape id="_x0000_i1125" type="#_x0000_t75" style="width:12.75pt;height:12.75pt;visibility:visible;mso-wrap-style:square" o:bullet="t">
+      <v:shape id="_x0000_i1153" type="#_x0000_t75" style="width:12.75pt;height:12.75pt;visibility:visible;mso-wrap-style:square" o:bullet="t">
         <v:imagedata r:id="rId2" o:title=""/>
       </v:shape>
     </w:pict>
@@ -3171,6 +3207,7 @@
   <w:style w:type="character" w:default="1" w:styleId="DefaultParagraphFont">
     <w:name w:val="Default Paragraph Font"/>
     <w:uiPriority w:val="1"/>
+    <w:semiHidden/>
     <w:unhideWhenUsed/>
   </w:style>
   <w:style w:type="table" w:default="1" w:styleId="TableNormal">

</xml_diff>